<commit_message>
Se actualzó CondicionIVAReceptorId de facturas electrónicas y se modiificó los reportes de facturas agregando el nro de Teléfono
</commit_message>
<xml_diff>
--- a/VideoCableEsc/Template/FacturaVentaA Copia.docx
+++ b/VideoCableEsc/Template/FacturaVentaA Copia.docx
@@ -1,6 +1,6 @@
 
 <file path=word/document.xml><?xml version="1.0" encoding="utf-8"?>
-<w:document xmlns:wpc="http://schemas.microsoft.com/office/word/2010/wordprocessingCanvas" xmlns:mc="http://schemas.openxmlformats.org/markup-compatibility/2006" xmlns:o="urn:schemas-microsoft-com:office:office" xmlns:r="http://schemas.openxmlformats.org/officeDocument/2006/relationships" xmlns:m="http://schemas.openxmlformats.org/officeDocument/2006/math" xmlns:v="urn:schemas-microsoft-com:vml" xmlns:wp14="http://schemas.microsoft.com/office/word/2010/wordprocessingDrawing" xmlns:wp="http://schemas.openxmlformats.org/drawingml/2006/wordprocessingDrawing" xmlns:w10="urn:schemas-microsoft-com:office:word" xmlns:w="http://schemas.openxmlformats.org/wordprocessingml/2006/main" xmlns:w14="http://schemas.microsoft.com/office/word/2010/wordml" xmlns:w15="http://schemas.microsoft.com/office/word/2012/wordml" xmlns:wpg="http://schemas.microsoft.com/office/word/2010/wordprocessingGroup" xmlns:wpi="http://schemas.microsoft.com/office/word/2010/wordprocessingInk" xmlns:wne="http://schemas.microsoft.com/office/word/2006/wordml" xmlns:wps="http://schemas.microsoft.com/office/word/2010/wordprocessingShape" mc:Ignorable="w14 w15 wp14">
+<w:document xmlns:wpc="http://schemas.microsoft.com/office/word/2010/wordprocessingCanvas" xmlns:cx="http://schemas.microsoft.com/office/drawing/2014/chartex" xmlns:cx1="http://schemas.microsoft.com/office/drawing/2015/9/8/chartex" xmlns:cx2="http://schemas.microsoft.com/office/drawing/2015/10/21/chartex" xmlns:cx3="http://schemas.microsoft.com/office/drawing/2016/5/9/chartex" xmlns:cx4="http://schemas.microsoft.com/office/drawing/2016/5/10/chartex" xmlns:cx5="http://schemas.microsoft.com/office/drawing/2016/5/11/chartex" xmlns:cx6="http://schemas.microsoft.com/office/drawing/2016/5/12/chartex" xmlns:cx7="http://schemas.microsoft.com/office/drawing/2016/5/13/chartex" xmlns:cx8="http://schemas.microsoft.com/office/drawing/2016/5/14/chartex" xmlns:mc="http://schemas.openxmlformats.org/markup-compatibility/2006" xmlns:aink="http://schemas.microsoft.com/office/drawing/2016/ink" xmlns:am3d="http://schemas.microsoft.com/office/drawing/2017/model3d" xmlns:o="urn:schemas-microsoft-com:office:office" xmlns:oel="http://schemas.microsoft.com/office/2019/extlst" xmlns:r="http://schemas.openxmlformats.org/officeDocument/2006/relationships" xmlns:m="http://schemas.openxmlformats.org/officeDocument/2006/math" xmlns:v="urn:schemas-microsoft-com:vml" xmlns:wp14="http://schemas.microsoft.com/office/word/2010/wordprocessingDrawing" xmlns:wp="http://schemas.openxmlformats.org/drawingml/2006/wordprocessingDrawing" xmlns:w10="urn:schemas-microsoft-com:office:word" xmlns:w="http://schemas.openxmlformats.org/wordprocessingml/2006/main" xmlns:w14="http://schemas.microsoft.com/office/word/2010/wordml" xmlns:w15="http://schemas.microsoft.com/office/word/2012/wordml" xmlns:w16cex="http://schemas.microsoft.com/office/word/2018/wordml/cex" xmlns:w16cid="http://schemas.microsoft.com/office/word/2016/wordml/cid" xmlns:w16="http://schemas.microsoft.com/office/word/2018/wordml" xmlns:w16du="http://schemas.microsoft.com/office/word/2023/wordml/word16du" xmlns:w16sdtdh="http://schemas.microsoft.com/office/word/2020/wordml/sdtdatahash" xmlns:w16sdtfl="http://schemas.microsoft.com/office/word/2024/wordml/sdtformatlock" xmlns:w16se="http://schemas.microsoft.com/office/word/2015/wordml/symex" xmlns:wpg="http://schemas.microsoft.com/office/word/2010/wordprocessingGroup" xmlns:wpi="http://schemas.microsoft.com/office/word/2010/wordprocessingInk" xmlns:wne="http://schemas.microsoft.com/office/word/2006/wordml" xmlns:wps="http://schemas.microsoft.com/office/word/2010/wordprocessingShape" mc:Ignorable="w14 w15 w16se w16cid w16 w16cex w16sdtdh w16sdtfl w16du wp14">
   <w:body>
     <w:tbl>
       <w:tblPr>
@@ -12,13 +12,13 @@
         <w:gridCol w:w="4895"/>
         <w:gridCol w:w="631"/>
         <w:gridCol w:w="631"/>
-        <w:gridCol w:w="2796"/>
-        <w:gridCol w:w="2094"/>
+        <w:gridCol w:w="3052"/>
+        <w:gridCol w:w="1838"/>
       </w:tblGrid>
       <w:tr>
         <w:tc>
           <w:tcPr>
-            <w:tcW w:w="11189" w:type="dxa"/>
+            <w:tcW w:w="11047" w:type="dxa"/>
             <w:gridSpan w:val="5"/>
             <w:tcBorders>
               <w:bottom w:val="single" w:sz="4" w:space="0" w:color="auto"/>
@@ -40,7 +40,7 @@
       <w:tr>
         <w:tc>
           <w:tcPr>
-            <w:tcW w:w="4957" w:type="dxa"/>
+            <w:tcW w:w="4895" w:type="dxa"/>
             <w:vMerge w:val="restart"/>
             <w:tcBorders>
               <w:top w:val="single" w:sz="4" w:space="0" w:color="auto"/>
@@ -57,7 +57,7 @@
                 <w:lang w:eastAsia="es-AR"/>
               </w:rPr>
               <w:drawing>
-                <wp:anchor distT="0" distB="0" distL="114300" distR="114300" simplePos="0" relativeHeight="251658240" behindDoc="0" locked="0" layoutInCell="1" allowOverlap="1" wp14:anchorId="5AA86F87" wp14:editId="0ACB82A3">
+                <wp:anchor distT="0" distB="0" distL="114300" distR="114300" simplePos="0" relativeHeight="251658240" behindDoc="0" locked="0" layoutInCell="1" allowOverlap="1" wp14:anchorId="34D18DF9" wp14:editId="664065A7">
                   <wp:simplePos x="0" y="0"/>
                   <wp:positionH relativeFrom="column">
                     <wp:posOffset>720725</wp:posOffset>
@@ -131,7 +131,7 @@
         </w:tc>
         <w:tc>
           <w:tcPr>
-            <w:tcW w:w="1275" w:type="dxa"/>
+            <w:tcW w:w="1262" w:type="dxa"/>
             <w:gridSpan w:val="2"/>
             <w:vMerge w:val="restart"/>
             <w:tcBorders>
@@ -155,7 +155,7 @@
         </w:tc>
         <w:tc>
           <w:tcPr>
-            <w:tcW w:w="4957" w:type="dxa"/>
+            <w:tcW w:w="4890" w:type="dxa"/>
             <w:gridSpan w:val="2"/>
             <w:tcBorders>
               <w:top w:val="single" w:sz="4" w:space="0" w:color="auto"/>
@@ -181,7 +181,7 @@
         </w:trPr>
         <w:tc>
           <w:tcPr>
-            <w:tcW w:w="4957" w:type="dxa"/>
+            <w:tcW w:w="4895" w:type="dxa"/>
             <w:vMerge/>
             <w:tcBorders>
               <w:top w:val="nil"/>
@@ -196,7 +196,7 @@
         </w:tc>
         <w:tc>
           <w:tcPr>
-            <w:tcW w:w="1275" w:type="dxa"/>
+            <w:tcW w:w="1262" w:type="dxa"/>
             <w:gridSpan w:val="2"/>
             <w:vMerge/>
             <w:tcBorders>
@@ -212,7 +212,7 @@
         </w:tc>
         <w:tc>
           <w:tcPr>
-            <w:tcW w:w="2835" w:type="dxa"/>
+            <w:tcW w:w="3052" w:type="dxa"/>
             <w:tcBorders>
               <w:top w:val="nil"/>
               <w:left w:val="single" w:sz="4" w:space="0" w:color="auto"/>
@@ -226,6 +226,10 @@
               <w:t xml:space="preserve">Punto de Venta: </w:t>
             </w:r>
             <w:r>
+              <w:rPr>
+                <w:sz w:val="20"/>
+                <w:szCs w:val="20"/>
+              </w:rPr>
               <w:fldChar w:fldCharType="begin">
                 <w:ffData>
                   <w:name w:val="PuntoVenta"/>
@@ -237,42 +241,70 @@
             </w:r>
             <w:bookmarkStart w:id="0" w:name="PuntoVenta"/>
             <w:r>
+              <w:rPr>
+                <w:sz w:val="20"/>
+                <w:szCs w:val="20"/>
+              </w:rPr>
               <w:instrText xml:space="preserve"> FORMTEXT </w:instrText>
             </w:r>
             <w:r>
+              <w:rPr>
+                <w:sz w:val="20"/>
+                <w:szCs w:val="20"/>
+              </w:rPr>
+            </w:r>
+            <w:r>
+              <w:rPr>
+                <w:sz w:val="20"/>
+                <w:szCs w:val="20"/>
+              </w:rPr>
               <w:fldChar w:fldCharType="separate"/>
             </w:r>
             <w:r>
               <w:rPr>
                 <w:noProof/>
-              </w:rPr>
-              <w:t> </w:t>
-            </w:r>
-            <w:r>
-              <w:rPr>
-                <w:noProof/>
-              </w:rPr>
-              <w:t> </w:t>
-            </w:r>
-            <w:r>
-              <w:rPr>
-                <w:noProof/>
-              </w:rPr>
-              <w:t> </w:t>
-            </w:r>
-            <w:r>
-              <w:rPr>
-                <w:noProof/>
-              </w:rPr>
-              <w:t> </w:t>
-            </w:r>
-            <w:r>
-              <w:rPr>
-                <w:noProof/>
-              </w:rPr>
-              <w:t> </w:t>
-            </w:r>
-            <w:r>
+                <w:sz w:val="20"/>
+                <w:szCs w:val="20"/>
+              </w:rPr>
+              <w:t> </w:t>
+            </w:r>
+            <w:r>
+              <w:rPr>
+                <w:noProof/>
+                <w:sz w:val="20"/>
+                <w:szCs w:val="20"/>
+              </w:rPr>
+              <w:t> </w:t>
+            </w:r>
+            <w:r>
+              <w:rPr>
+                <w:noProof/>
+                <w:sz w:val="20"/>
+                <w:szCs w:val="20"/>
+              </w:rPr>
+              <w:t> </w:t>
+            </w:r>
+            <w:r>
+              <w:rPr>
+                <w:noProof/>
+                <w:sz w:val="20"/>
+                <w:szCs w:val="20"/>
+              </w:rPr>
+              <w:t> </w:t>
+            </w:r>
+            <w:r>
+              <w:rPr>
+                <w:noProof/>
+                <w:sz w:val="20"/>
+                <w:szCs w:val="20"/>
+              </w:rPr>
+              <w:t> </w:t>
+            </w:r>
+            <w:r>
+              <w:rPr>
+                <w:sz w:val="20"/>
+                <w:szCs w:val="20"/>
+              </w:rPr>
               <w:fldChar w:fldCharType="end"/>
             </w:r>
             <w:bookmarkEnd w:id="0"/>
@@ -280,7 +312,7 @@
         </w:tc>
         <w:tc>
           <w:tcPr>
-            <w:tcW w:w="2122" w:type="dxa"/>
+            <w:tcW w:w="1838" w:type="dxa"/>
             <w:tcBorders>
               <w:top w:val="nil"/>
               <w:left w:val="nil"/>
@@ -302,6 +334,10 @@
               <w:t xml:space="preserve">: </w:t>
             </w:r>
             <w:r>
+              <w:rPr>
+                <w:sz w:val="20"/>
+                <w:szCs w:val="20"/>
+              </w:rPr>
               <w:fldChar w:fldCharType="begin">
                 <w:ffData>
                   <w:name w:val="ComprobanteNro"/>
@@ -313,42 +349,70 @@
             </w:r>
             <w:bookmarkStart w:id="1" w:name="ComprobanteNro"/>
             <w:r>
+              <w:rPr>
+                <w:sz w:val="20"/>
+                <w:szCs w:val="20"/>
+              </w:rPr>
               <w:instrText xml:space="preserve"> FORMTEXT </w:instrText>
             </w:r>
             <w:r>
+              <w:rPr>
+                <w:sz w:val="20"/>
+                <w:szCs w:val="20"/>
+              </w:rPr>
+            </w:r>
+            <w:r>
+              <w:rPr>
+                <w:sz w:val="20"/>
+                <w:szCs w:val="20"/>
+              </w:rPr>
               <w:fldChar w:fldCharType="separate"/>
             </w:r>
             <w:r>
               <w:rPr>
                 <w:noProof/>
-              </w:rPr>
-              <w:t> </w:t>
-            </w:r>
-            <w:r>
-              <w:rPr>
-                <w:noProof/>
-              </w:rPr>
-              <w:t> </w:t>
-            </w:r>
-            <w:r>
-              <w:rPr>
-                <w:noProof/>
-              </w:rPr>
-              <w:t> </w:t>
-            </w:r>
-            <w:r>
-              <w:rPr>
-                <w:noProof/>
-              </w:rPr>
-              <w:t> </w:t>
-            </w:r>
-            <w:r>
-              <w:rPr>
-                <w:noProof/>
-              </w:rPr>
-              <w:t> </w:t>
-            </w:r>
-            <w:r>
+                <w:sz w:val="20"/>
+                <w:szCs w:val="20"/>
+              </w:rPr>
+              <w:t> </w:t>
+            </w:r>
+            <w:r>
+              <w:rPr>
+                <w:noProof/>
+                <w:sz w:val="20"/>
+                <w:szCs w:val="20"/>
+              </w:rPr>
+              <w:t> </w:t>
+            </w:r>
+            <w:r>
+              <w:rPr>
+                <w:noProof/>
+                <w:sz w:val="20"/>
+                <w:szCs w:val="20"/>
+              </w:rPr>
+              <w:t> </w:t>
+            </w:r>
+            <w:r>
+              <w:rPr>
+                <w:noProof/>
+                <w:sz w:val="20"/>
+                <w:szCs w:val="20"/>
+              </w:rPr>
+              <w:t> </w:t>
+            </w:r>
+            <w:r>
+              <w:rPr>
+                <w:noProof/>
+                <w:sz w:val="20"/>
+                <w:szCs w:val="20"/>
+              </w:rPr>
+              <w:t> </w:t>
+            </w:r>
+            <w:r>
+              <w:rPr>
+                <w:sz w:val="20"/>
+                <w:szCs w:val="20"/>
+              </w:rPr>
               <w:fldChar w:fldCharType="end"/>
             </w:r>
             <w:bookmarkEnd w:id="1"/>
@@ -358,7 +422,7 @@
       <w:tr>
         <w:tc>
           <w:tcPr>
-            <w:tcW w:w="4957" w:type="dxa"/>
+            <w:tcW w:w="4895" w:type="dxa"/>
             <w:tcBorders>
               <w:top w:val="nil"/>
               <w:left w:val="single" w:sz="4" w:space="0" w:color="auto"/>
@@ -375,6 +439,10 @@
               <w:t xml:space="preserve"> </w:t>
             </w:r>
             <w:r>
+              <w:rPr>
+                <w:sz w:val="20"/>
+                <w:szCs w:val="20"/>
+              </w:rPr>
               <w:fldChar w:fldCharType="begin">
                 <w:ffData>
                   <w:name w:val="RazonSocialEmpresa"/>
@@ -386,42 +454,70 @@
             </w:r>
             <w:bookmarkStart w:id="2" w:name="RazonSocialEmpresa"/>
             <w:r>
+              <w:rPr>
+                <w:sz w:val="20"/>
+                <w:szCs w:val="20"/>
+              </w:rPr>
               <w:instrText xml:space="preserve"> FORMTEXT </w:instrText>
             </w:r>
             <w:r>
+              <w:rPr>
+                <w:sz w:val="20"/>
+                <w:szCs w:val="20"/>
+              </w:rPr>
+            </w:r>
+            <w:r>
+              <w:rPr>
+                <w:sz w:val="20"/>
+                <w:szCs w:val="20"/>
+              </w:rPr>
               <w:fldChar w:fldCharType="separate"/>
             </w:r>
             <w:r>
               <w:rPr>
                 <w:noProof/>
-              </w:rPr>
-              <w:t> </w:t>
-            </w:r>
-            <w:r>
-              <w:rPr>
-                <w:noProof/>
-              </w:rPr>
-              <w:t> </w:t>
-            </w:r>
-            <w:r>
-              <w:rPr>
-                <w:noProof/>
-              </w:rPr>
-              <w:t> </w:t>
-            </w:r>
-            <w:r>
-              <w:rPr>
-                <w:noProof/>
-              </w:rPr>
-              <w:t> </w:t>
-            </w:r>
-            <w:r>
-              <w:rPr>
-                <w:noProof/>
-              </w:rPr>
-              <w:t> </w:t>
-            </w:r>
-            <w:r>
+                <w:sz w:val="20"/>
+                <w:szCs w:val="20"/>
+              </w:rPr>
+              <w:t> </w:t>
+            </w:r>
+            <w:r>
+              <w:rPr>
+                <w:noProof/>
+                <w:sz w:val="20"/>
+                <w:szCs w:val="20"/>
+              </w:rPr>
+              <w:t> </w:t>
+            </w:r>
+            <w:r>
+              <w:rPr>
+                <w:noProof/>
+                <w:sz w:val="20"/>
+                <w:szCs w:val="20"/>
+              </w:rPr>
+              <w:t> </w:t>
+            </w:r>
+            <w:r>
+              <w:rPr>
+                <w:noProof/>
+                <w:sz w:val="20"/>
+                <w:szCs w:val="20"/>
+              </w:rPr>
+              <w:t> </w:t>
+            </w:r>
+            <w:r>
+              <w:rPr>
+                <w:noProof/>
+                <w:sz w:val="20"/>
+                <w:szCs w:val="20"/>
+              </w:rPr>
+              <w:t> </w:t>
+            </w:r>
+            <w:r>
+              <w:rPr>
+                <w:sz w:val="20"/>
+                <w:szCs w:val="20"/>
+              </w:rPr>
               <w:fldChar w:fldCharType="end"/>
             </w:r>
             <w:bookmarkEnd w:id="2"/>
@@ -429,7 +525,7 @@
         </w:tc>
         <w:tc>
           <w:tcPr>
-            <w:tcW w:w="637" w:type="dxa"/>
+            <w:tcW w:w="631" w:type="dxa"/>
             <w:tcBorders>
               <w:top w:val="single" w:sz="4" w:space="0" w:color="auto"/>
               <w:left w:val="nil"/>
@@ -443,7 +539,7 @@
         </w:tc>
         <w:tc>
           <w:tcPr>
-            <w:tcW w:w="638" w:type="dxa"/>
+            <w:tcW w:w="631" w:type="dxa"/>
             <w:tcBorders>
               <w:top w:val="single" w:sz="4" w:space="0" w:color="auto"/>
               <w:left w:val="single" w:sz="4" w:space="0" w:color="auto"/>
@@ -457,7 +553,7 @@
         </w:tc>
         <w:tc>
           <w:tcPr>
-            <w:tcW w:w="2835" w:type="dxa"/>
+            <w:tcW w:w="3052" w:type="dxa"/>
             <w:tcBorders>
               <w:top w:val="nil"/>
               <w:left w:val="nil"/>
@@ -474,6 +570,10 @@
               <w:t xml:space="preserve"> </w:t>
             </w:r>
             <w:r>
+              <w:rPr>
+                <w:sz w:val="20"/>
+                <w:szCs w:val="20"/>
+              </w:rPr>
               <w:fldChar w:fldCharType="begin">
                 <w:ffData>
                   <w:name w:val="FechaEmision"/>
@@ -485,42 +585,70 @@
             </w:r>
             <w:bookmarkStart w:id="3" w:name="FechaEmision"/>
             <w:r>
+              <w:rPr>
+                <w:sz w:val="20"/>
+                <w:szCs w:val="20"/>
+              </w:rPr>
               <w:instrText xml:space="preserve"> FORMTEXT </w:instrText>
             </w:r>
             <w:r>
+              <w:rPr>
+                <w:sz w:val="20"/>
+                <w:szCs w:val="20"/>
+              </w:rPr>
+            </w:r>
+            <w:r>
+              <w:rPr>
+                <w:sz w:val="20"/>
+                <w:szCs w:val="20"/>
+              </w:rPr>
               <w:fldChar w:fldCharType="separate"/>
             </w:r>
             <w:r>
               <w:rPr>
                 <w:noProof/>
-              </w:rPr>
-              <w:t> </w:t>
-            </w:r>
-            <w:r>
-              <w:rPr>
-                <w:noProof/>
-              </w:rPr>
-              <w:t> </w:t>
-            </w:r>
-            <w:r>
-              <w:rPr>
-                <w:noProof/>
-              </w:rPr>
-              <w:t> </w:t>
-            </w:r>
-            <w:r>
-              <w:rPr>
-                <w:noProof/>
-              </w:rPr>
-              <w:t> </w:t>
-            </w:r>
-            <w:r>
-              <w:rPr>
-                <w:noProof/>
-              </w:rPr>
-              <w:t> </w:t>
-            </w:r>
-            <w:r>
+                <w:sz w:val="20"/>
+                <w:szCs w:val="20"/>
+              </w:rPr>
+              <w:t> </w:t>
+            </w:r>
+            <w:r>
+              <w:rPr>
+                <w:noProof/>
+                <w:sz w:val="20"/>
+                <w:szCs w:val="20"/>
+              </w:rPr>
+              <w:t> </w:t>
+            </w:r>
+            <w:r>
+              <w:rPr>
+                <w:noProof/>
+                <w:sz w:val="20"/>
+                <w:szCs w:val="20"/>
+              </w:rPr>
+              <w:t> </w:t>
+            </w:r>
+            <w:r>
+              <w:rPr>
+                <w:noProof/>
+                <w:sz w:val="20"/>
+                <w:szCs w:val="20"/>
+              </w:rPr>
+              <w:t> </w:t>
+            </w:r>
+            <w:r>
+              <w:rPr>
+                <w:noProof/>
+                <w:sz w:val="20"/>
+                <w:szCs w:val="20"/>
+              </w:rPr>
+              <w:t> </w:t>
+            </w:r>
+            <w:r>
+              <w:rPr>
+                <w:sz w:val="20"/>
+                <w:szCs w:val="20"/>
+              </w:rPr>
               <w:fldChar w:fldCharType="end"/>
             </w:r>
             <w:bookmarkEnd w:id="3"/>
@@ -528,7 +656,7 @@
         </w:tc>
         <w:tc>
           <w:tcPr>
-            <w:tcW w:w="2122" w:type="dxa"/>
+            <w:tcW w:w="1838" w:type="dxa"/>
             <w:tcBorders>
               <w:top w:val="nil"/>
               <w:left w:val="nil"/>
@@ -544,7 +672,7 @@
       <w:tr>
         <w:tc>
           <w:tcPr>
-            <w:tcW w:w="4957" w:type="dxa"/>
+            <w:tcW w:w="4895" w:type="dxa"/>
             <w:tcBorders>
               <w:top w:val="nil"/>
               <w:left w:val="single" w:sz="4" w:space="0" w:color="auto"/>
@@ -554,78 +682,6 @@
           </w:tcPr>
           <w:p>
             <w:pPr/>
-          </w:p>
-        </w:tc>
-        <w:tc>
-          <w:tcPr>
-            <w:tcW w:w="637" w:type="dxa"/>
-            <w:tcBorders>
-              <w:top w:val="nil"/>
-              <w:left w:val="nil"/>
-              <w:bottom w:val="nil"/>
-              <w:right w:val="single" w:sz="4" w:space="0" w:color="auto"/>
-            </w:tcBorders>
-          </w:tcPr>
-          <w:p>
-            <w:pPr/>
-          </w:p>
-        </w:tc>
-        <w:tc>
-          <w:tcPr>
-            <w:tcW w:w="638" w:type="dxa"/>
-            <w:tcBorders>
-              <w:top w:val="nil"/>
-              <w:left w:val="single" w:sz="4" w:space="0" w:color="auto"/>
-              <w:bottom w:val="nil"/>
-              <w:right w:val="nil"/>
-            </w:tcBorders>
-          </w:tcPr>
-          <w:p>
-            <w:pPr/>
-          </w:p>
-        </w:tc>
-        <w:tc>
-          <w:tcPr>
-            <w:tcW w:w="2835" w:type="dxa"/>
-            <w:tcBorders>
-              <w:top w:val="nil"/>
-              <w:left w:val="nil"/>
-              <w:bottom w:val="nil"/>
-              <w:right w:val="nil"/>
-            </w:tcBorders>
-          </w:tcPr>
-          <w:p>
-            <w:pPr/>
-          </w:p>
-        </w:tc>
-        <w:tc>
-          <w:tcPr>
-            <w:tcW w:w="2122" w:type="dxa"/>
-            <w:tcBorders>
-              <w:top w:val="nil"/>
-              <w:left w:val="nil"/>
-              <w:bottom w:val="nil"/>
-              <w:right w:val="single" w:sz="4" w:space="0" w:color="auto"/>
-            </w:tcBorders>
-          </w:tcPr>
-          <w:p>
-            <w:pPr/>
-          </w:p>
-        </w:tc>
-      </w:tr>
-      <w:tr>
-        <w:tc>
-          <w:tcPr>
-            <w:tcW w:w="4957" w:type="dxa"/>
-            <w:tcBorders>
-              <w:top w:val="nil"/>
-              <w:left w:val="single" w:sz="4" w:space="0" w:color="auto"/>
-              <w:bottom w:val="nil"/>
-              <w:right w:val="nil"/>
-            </w:tcBorders>
-          </w:tcPr>
-          <w:p>
-            <w:pPr/>
             <w:r>
               <w:t>Domicilio Comercial:</w:t>
             </w:r>
@@ -633,6 +689,10 @@
               <w:t xml:space="preserve"> </w:t>
             </w:r>
             <w:r>
+              <w:rPr>
+                <w:sz w:val="20"/>
+                <w:szCs w:val="20"/>
+              </w:rPr>
               <w:fldChar w:fldCharType="begin">
                 <w:ffData>
                   <w:name w:val="DomicilioComercialEm"/>
@@ -644,42 +704,70 @@
             </w:r>
             <w:bookmarkStart w:id="4" w:name="DomicilioComercialEm"/>
             <w:r>
+              <w:rPr>
+                <w:sz w:val="20"/>
+                <w:szCs w:val="20"/>
+              </w:rPr>
               <w:instrText xml:space="preserve"> FORMTEXT </w:instrText>
             </w:r>
             <w:r>
+              <w:rPr>
+                <w:sz w:val="20"/>
+                <w:szCs w:val="20"/>
+              </w:rPr>
+            </w:r>
+            <w:r>
+              <w:rPr>
+                <w:sz w:val="20"/>
+                <w:szCs w:val="20"/>
+              </w:rPr>
               <w:fldChar w:fldCharType="separate"/>
             </w:r>
             <w:r>
               <w:rPr>
                 <w:noProof/>
-              </w:rPr>
-              <w:t> </w:t>
-            </w:r>
-            <w:r>
-              <w:rPr>
-                <w:noProof/>
-              </w:rPr>
-              <w:t> </w:t>
-            </w:r>
-            <w:r>
-              <w:rPr>
-                <w:noProof/>
-              </w:rPr>
-              <w:t> </w:t>
-            </w:r>
-            <w:r>
-              <w:rPr>
-                <w:noProof/>
-              </w:rPr>
-              <w:t> </w:t>
-            </w:r>
-            <w:r>
-              <w:rPr>
-                <w:noProof/>
-              </w:rPr>
-              <w:t> </w:t>
-            </w:r>
-            <w:r>
+                <w:sz w:val="20"/>
+                <w:szCs w:val="20"/>
+              </w:rPr>
+              <w:t> </w:t>
+            </w:r>
+            <w:r>
+              <w:rPr>
+                <w:noProof/>
+                <w:sz w:val="20"/>
+                <w:szCs w:val="20"/>
+              </w:rPr>
+              <w:t> </w:t>
+            </w:r>
+            <w:r>
+              <w:rPr>
+                <w:noProof/>
+                <w:sz w:val="20"/>
+                <w:szCs w:val="20"/>
+              </w:rPr>
+              <w:t> </w:t>
+            </w:r>
+            <w:r>
+              <w:rPr>
+                <w:noProof/>
+                <w:sz w:val="20"/>
+                <w:szCs w:val="20"/>
+              </w:rPr>
+              <w:t> </w:t>
+            </w:r>
+            <w:r>
+              <w:rPr>
+                <w:noProof/>
+                <w:sz w:val="20"/>
+                <w:szCs w:val="20"/>
+              </w:rPr>
+              <w:t> </w:t>
+            </w:r>
+            <w:r>
+              <w:rPr>
+                <w:sz w:val="20"/>
+                <w:szCs w:val="20"/>
+              </w:rPr>
               <w:fldChar w:fldCharType="end"/>
             </w:r>
             <w:bookmarkEnd w:id="4"/>
@@ -687,7 +775,7 @@
         </w:tc>
         <w:tc>
           <w:tcPr>
-            <w:tcW w:w="637" w:type="dxa"/>
+            <w:tcW w:w="631" w:type="dxa"/>
             <w:tcBorders>
               <w:top w:val="nil"/>
               <w:left w:val="nil"/>
@@ -701,7 +789,7 @@
         </w:tc>
         <w:tc>
           <w:tcPr>
-            <w:tcW w:w="638" w:type="dxa"/>
+            <w:tcW w:w="631" w:type="dxa"/>
             <w:tcBorders>
               <w:top w:val="nil"/>
               <w:left w:val="single" w:sz="4" w:space="0" w:color="auto"/>
@@ -715,7 +803,7 @@
         </w:tc>
         <w:tc>
           <w:tcPr>
-            <w:tcW w:w="2835" w:type="dxa"/>
+            <w:tcW w:w="3052" w:type="dxa"/>
             <w:tcBorders>
               <w:top w:val="nil"/>
               <w:left w:val="nil"/>
@@ -732,6 +820,10 @@
               <w:t xml:space="preserve"> </w:t>
             </w:r>
             <w:r>
+              <w:rPr>
+                <w:sz w:val="20"/>
+                <w:szCs w:val="20"/>
+              </w:rPr>
               <w:fldChar w:fldCharType="begin">
                 <w:ffData>
                   <w:name w:val="CuitEmpresa"/>
@@ -743,42 +835,70 @@
             </w:r>
             <w:bookmarkStart w:id="5" w:name="CuitEmpresa"/>
             <w:r>
+              <w:rPr>
+                <w:sz w:val="20"/>
+                <w:szCs w:val="20"/>
+              </w:rPr>
               <w:instrText xml:space="preserve"> FORMTEXT </w:instrText>
             </w:r>
             <w:r>
+              <w:rPr>
+                <w:sz w:val="20"/>
+                <w:szCs w:val="20"/>
+              </w:rPr>
+            </w:r>
+            <w:r>
+              <w:rPr>
+                <w:sz w:val="20"/>
+                <w:szCs w:val="20"/>
+              </w:rPr>
               <w:fldChar w:fldCharType="separate"/>
             </w:r>
             <w:r>
               <w:rPr>
                 <w:noProof/>
-              </w:rPr>
-              <w:t> </w:t>
-            </w:r>
-            <w:r>
-              <w:rPr>
-                <w:noProof/>
-              </w:rPr>
-              <w:t> </w:t>
-            </w:r>
-            <w:r>
-              <w:rPr>
-                <w:noProof/>
-              </w:rPr>
-              <w:t> </w:t>
-            </w:r>
-            <w:r>
-              <w:rPr>
-                <w:noProof/>
-              </w:rPr>
-              <w:t> </w:t>
-            </w:r>
-            <w:r>
-              <w:rPr>
-                <w:noProof/>
-              </w:rPr>
-              <w:t> </w:t>
-            </w:r>
-            <w:r>
+                <w:sz w:val="20"/>
+                <w:szCs w:val="20"/>
+              </w:rPr>
+              <w:t> </w:t>
+            </w:r>
+            <w:r>
+              <w:rPr>
+                <w:noProof/>
+                <w:sz w:val="20"/>
+                <w:szCs w:val="20"/>
+              </w:rPr>
+              <w:t> </w:t>
+            </w:r>
+            <w:r>
+              <w:rPr>
+                <w:noProof/>
+                <w:sz w:val="20"/>
+                <w:szCs w:val="20"/>
+              </w:rPr>
+              <w:t> </w:t>
+            </w:r>
+            <w:r>
+              <w:rPr>
+                <w:noProof/>
+                <w:sz w:val="20"/>
+                <w:szCs w:val="20"/>
+              </w:rPr>
+              <w:t> </w:t>
+            </w:r>
+            <w:r>
+              <w:rPr>
+                <w:noProof/>
+                <w:sz w:val="20"/>
+                <w:szCs w:val="20"/>
+              </w:rPr>
+              <w:t> </w:t>
+            </w:r>
+            <w:r>
+              <w:rPr>
+                <w:sz w:val="20"/>
+                <w:szCs w:val="20"/>
+              </w:rPr>
               <w:fldChar w:fldCharType="end"/>
             </w:r>
             <w:bookmarkEnd w:id="5"/>
@@ -786,7 +906,7 @@
         </w:tc>
         <w:tc>
           <w:tcPr>
-            <w:tcW w:w="2122" w:type="dxa"/>
+            <w:tcW w:w="1838" w:type="dxa"/>
             <w:tcBorders>
               <w:top w:val="nil"/>
               <w:left w:val="nil"/>
@@ -802,7 +922,7 @@
       <w:tr>
         <w:tc>
           <w:tcPr>
-            <w:tcW w:w="4957" w:type="dxa"/>
+            <w:tcW w:w="4895" w:type="dxa"/>
             <w:tcBorders>
               <w:top w:val="nil"/>
               <w:left w:val="single" w:sz="4" w:space="0" w:color="auto"/>
@@ -812,11 +932,21 @@
           </w:tcPr>
           <w:p>
             <w:pPr/>
-          </w:p>
-        </w:tc>
-        <w:tc>
-          <w:tcPr>
-            <w:tcW w:w="637" w:type="dxa"/>
+            <w:r>
+              <w:t xml:space="preserve">Teléfono: </w:t>
+            </w:r>
+            <w:r>
+              <w:rPr>
+                <w:sz w:val="20"/>
+                <w:szCs w:val="20"/>
+              </w:rPr>
+              <w:t>3725 446210</w:t>
+            </w:r>
+          </w:p>
+        </w:tc>
+        <w:tc>
+          <w:tcPr>
+            <w:tcW w:w="631" w:type="dxa"/>
             <w:tcBorders>
               <w:top w:val="nil"/>
               <w:left w:val="nil"/>
@@ -830,7 +960,7 @@
         </w:tc>
         <w:tc>
           <w:tcPr>
-            <w:tcW w:w="638" w:type="dxa"/>
+            <w:tcW w:w="631" w:type="dxa"/>
             <w:tcBorders>
               <w:top w:val="nil"/>
               <w:left w:val="single" w:sz="4" w:space="0" w:color="auto"/>
@@ -844,7 +974,7 @@
         </w:tc>
         <w:tc>
           <w:tcPr>
-            <w:tcW w:w="2835" w:type="dxa"/>
+            <w:tcW w:w="3052" w:type="dxa"/>
             <w:tcBorders>
               <w:top w:val="nil"/>
               <w:left w:val="nil"/>
@@ -861,6 +991,10 @@
               <w:t xml:space="preserve">: </w:t>
             </w:r>
             <w:r>
+              <w:rPr>
+                <w:sz w:val="20"/>
+                <w:szCs w:val="20"/>
+              </w:rPr>
               <w:fldChar w:fldCharType="begin">
                 <w:ffData>
                   <w:name w:val="IngresosBrutosEmp"/>
@@ -872,42 +1006,70 @@
             </w:r>
             <w:bookmarkStart w:id="6" w:name="IngresosBrutosEmp"/>
             <w:r>
+              <w:rPr>
+                <w:sz w:val="20"/>
+                <w:szCs w:val="20"/>
+              </w:rPr>
               <w:instrText xml:space="preserve"> FORMTEXT </w:instrText>
             </w:r>
             <w:r>
+              <w:rPr>
+                <w:sz w:val="20"/>
+                <w:szCs w:val="20"/>
+              </w:rPr>
+            </w:r>
+            <w:r>
+              <w:rPr>
+                <w:sz w:val="20"/>
+                <w:szCs w:val="20"/>
+              </w:rPr>
               <w:fldChar w:fldCharType="separate"/>
             </w:r>
             <w:r>
               <w:rPr>
                 <w:noProof/>
-              </w:rPr>
-              <w:t> </w:t>
-            </w:r>
-            <w:r>
-              <w:rPr>
-                <w:noProof/>
-              </w:rPr>
-              <w:t> </w:t>
-            </w:r>
-            <w:r>
-              <w:rPr>
-                <w:noProof/>
-              </w:rPr>
-              <w:t> </w:t>
-            </w:r>
-            <w:r>
-              <w:rPr>
-                <w:noProof/>
-              </w:rPr>
-              <w:t> </w:t>
-            </w:r>
-            <w:r>
-              <w:rPr>
-                <w:noProof/>
-              </w:rPr>
-              <w:t> </w:t>
-            </w:r>
-            <w:r>
+                <w:sz w:val="20"/>
+                <w:szCs w:val="20"/>
+              </w:rPr>
+              <w:t> </w:t>
+            </w:r>
+            <w:r>
+              <w:rPr>
+                <w:noProof/>
+                <w:sz w:val="20"/>
+                <w:szCs w:val="20"/>
+              </w:rPr>
+              <w:t> </w:t>
+            </w:r>
+            <w:r>
+              <w:rPr>
+                <w:noProof/>
+                <w:sz w:val="20"/>
+                <w:szCs w:val="20"/>
+              </w:rPr>
+              <w:t> </w:t>
+            </w:r>
+            <w:r>
+              <w:rPr>
+                <w:noProof/>
+                <w:sz w:val="20"/>
+                <w:szCs w:val="20"/>
+              </w:rPr>
+              <w:t> </w:t>
+            </w:r>
+            <w:r>
+              <w:rPr>
+                <w:noProof/>
+                <w:sz w:val="20"/>
+                <w:szCs w:val="20"/>
+              </w:rPr>
+              <w:t> </w:t>
+            </w:r>
+            <w:r>
+              <w:rPr>
+                <w:sz w:val="20"/>
+                <w:szCs w:val="20"/>
+              </w:rPr>
               <w:fldChar w:fldCharType="end"/>
             </w:r>
             <w:bookmarkEnd w:id="6"/>
@@ -915,7 +1077,7 @@
         </w:tc>
         <w:tc>
           <w:tcPr>
-            <w:tcW w:w="2122" w:type="dxa"/>
+            <w:tcW w:w="1838" w:type="dxa"/>
             <w:tcBorders>
               <w:top w:val="nil"/>
               <w:left w:val="nil"/>
@@ -931,7 +1093,7 @@
       <w:tr>
         <w:tc>
           <w:tcPr>
-            <w:tcW w:w="4957" w:type="dxa"/>
+            <w:tcW w:w="4895" w:type="dxa"/>
             <w:tcBorders>
               <w:top w:val="nil"/>
               <w:left w:val="single" w:sz="4" w:space="0" w:color="auto"/>
@@ -948,6 +1110,10 @@
               <w:t xml:space="preserve"> </w:t>
             </w:r>
             <w:r>
+              <w:rPr>
+                <w:sz w:val="20"/>
+                <w:szCs w:val="20"/>
+              </w:rPr>
               <w:fldChar w:fldCharType="begin">
                 <w:ffData>
                   <w:name w:val="CondicionIvaEmp"/>
@@ -959,42 +1125,70 @@
             </w:r>
             <w:bookmarkStart w:id="7" w:name="CondicionIvaEmp"/>
             <w:r>
+              <w:rPr>
+                <w:sz w:val="20"/>
+                <w:szCs w:val="20"/>
+              </w:rPr>
               <w:instrText xml:space="preserve"> FORMTEXT </w:instrText>
             </w:r>
             <w:r>
+              <w:rPr>
+                <w:sz w:val="20"/>
+                <w:szCs w:val="20"/>
+              </w:rPr>
+            </w:r>
+            <w:r>
+              <w:rPr>
+                <w:sz w:val="20"/>
+                <w:szCs w:val="20"/>
+              </w:rPr>
               <w:fldChar w:fldCharType="separate"/>
             </w:r>
             <w:r>
               <w:rPr>
                 <w:noProof/>
-              </w:rPr>
-              <w:t> </w:t>
-            </w:r>
-            <w:r>
-              <w:rPr>
-                <w:noProof/>
-              </w:rPr>
-              <w:t> </w:t>
-            </w:r>
-            <w:r>
-              <w:rPr>
-                <w:noProof/>
-              </w:rPr>
-              <w:t> </w:t>
-            </w:r>
-            <w:r>
-              <w:rPr>
-                <w:noProof/>
-              </w:rPr>
-              <w:t> </w:t>
-            </w:r>
-            <w:r>
-              <w:rPr>
-                <w:noProof/>
-              </w:rPr>
-              <w:t> </w:t>
-            </w:r>
-            <w:r>
+                <w:sz w:val="20"/>
+                <w:szCs w:val="20"/>
+              </w:rPr>
+              <w:t> </w:t>
+            </w:r>
+            <w:r>
+              <w:rPr>
+                <w:noProof/>
+                <w:sz w:val="20"/>
+                <w:szCs w:val="20"/>
+              </w:rPr>
+              <w:t> </w:t>
+            </w:r>
+            <w:r>
+              <w:rPr>
+                <w:noProof/>
+                <w:sz w:val="20"/>
+                <w:szCs w:val="20"/>
+              </w:rPr>
+              <w:t> </w:t>
+            </w:r>
+            <w:r>
+              <w:rPr>
+                <w:noProof/>
+                <w:sz w:val="20"/>
+                <w:szCs w:val="20"/>
+              </w:rPr>
+              <w:t> </w:t>
+            </w:r>
+            <w:r>
+              <w:rPr>
+                <w:noProof/>
+                <w:sz w:val="20"/>
+                <w:szCs w:val="20"/>
+              </w:rPr>
+              <w:t> </w:t>
+            </w:r>
+            <w:r>
+              <w:rPr>
+                <w:sz w:val="20"/>
+                <w:szCs w:val="20"/>
+              </w:rPr>
               <w:fldChar w:fldCharType="end"/>
             </w:r>
             <w:bookmarkEnd w:id="7"/>
@@ -1002,7 +1196,7 @@
         </w:tc>
         <w:tc>
           <w:tcPr>
-            <w:tcW w:w="637" w:type="dxa"/>
+            <w:tcW w:w="631" w:type="dxa"/>
             <w:tcBorders>
               <w:top w:val="nil"/>
               <w:left w:val="nil"/>
@@ -1016,7 +1210,7 @@
         </w:tc>
         <w:tc>
           <w:tcPr>
-            <w:tcW w:w="638" w:type="dxa"/>
+            <w:tcW w:w="631" w:type="dxa"/>
             <w:tcBorders>
               <w:top w:val="nil"/>
               <w:left w:val="single" w:sz="4" w:space="0" w:color="auto"/>
@@ -1030,7 +1224,7 @@
         </w:tc>
         <w:tc>
           <w:tcPr>
-            <w:tcW w:w="2835" w:type="dxa"/>
+            <w:tcW w:w="3052" w:type="dxa"/>
             <w:tcBorders>
               <w:top w:val="nil"/>
               <w:left w:val="nil"/>
@@ -1047,6 +1241,10 @@
               <w:t xml:space="preserve">: </w:t>
             </w:r>
             <w:r>
+              <w:rPr>
+                <w:sz w:val="20"/>
+                <w:szCs w:val="20"/>
+              </w:rPr>
               <w:fldChar w:fldCharType="begin">
                 <w:ffData>
                   <w:name w:val="FechaInicioActividad"/>
@@ -1058,42 +1256,70 @@
             </w:r>
             <w:bookmarkStart w:id="8" w:name="FechaInicioActividad"/>
             <w:r>
+              <w:rPr>
+                <w:sz w:val="20"/>
+                <w:szCs w:val="20"/>
+              </w:rPr>
               <w:instrText xml:space="preserve"> FORMTEXT </w:instrText>
             </w:r>
             <w:r>
+              <w:rPr>
+                <w:sz w:val="20"/>
+                <w:szCs w:val="20"/>
+              </w:rPr>
+            </w:r>
+            <w:r>
+              <w:rPr>
+                <w:sz w:val="20"/>
+                <w:szCs w:val="20"/>
+              </w:rPr>
               <w:fldChar w:fldCharType="separate"/>
             </w:r>
             <w:r>
               <w:rPr>
                 <w:noProof/>
-              </w:rPr>
-              <w:t> </w:t>
-            </w:r>
-            <w:r>
-              <w:rPr>
-                <w:noProof/>
-              </w:rPr>
-              <w:t> </w:t>
-            </w:r>
-            <w:r>
-              <w:rPr>
-                <w:noProof/>
-              </w:rPr>
-              <w:t> </w:t>
-            </w:r>
-            <w:r>
-              <w:rPr>
-                <w:noProof/>
-              </w:rPr>
-              <w:t> </w:t>
-            </w:r>
-            <w:r>
-              <w:rPr>
-                <w:noProof/>
-              </w:rPr>
-              <w:t> </w:t>
-            </w:r>
-            <w:r>
+                <w:sz w:val="20"/>
+                <w:szCs w:val="20"/>
+              </w:rPr>
+              <w:t> </w:t>
+            </w:r>
+            <w:r>
+              <w:rPr>
+                <w:noProof/>
+                <w:sz w:val="20"/>
+                <w:szCs w:val="20"/>
+              </w:rPr>
+              <w:t> </w:t>
+            </w:r>
+            <w:r>
+              <w:rPr>
+                <w:noProof/>
+                <w:sz w:val="20"/>
+                <w:szCs w:val="20"/>
+              </w:rPr>
+              <w:t> </w:t>
+            </w:r>
+            <w:r>
+              <w:rPr>
+                <w:noProof/>
+                <w:sz w:val="20"/>
+                <w:szCs w:val="20"/>
+              </w:rPr>
+              <w:t> </w:t>
+            </w:r>
+            <w:r>
+              <w:rPr>
+                <w:noProof/>
+                <w:sz w:val="20"/>
+                <w:szCs w:val="20"/>
+              </w:rPr>
+              <w:t> </w:t>
+            </w:r>
+            <w:r>
+              <w:rPr>
+                <w:sz w:val="20"/>
+                <w:szCs w:val="20"/>
+              </w:rPr>
               <w:fldChar w:fldCharType="end"/>
             </w:r>
             <w:bookmarkEnd w:id="8"/>
@@ -1101,7 +1327,7 @@
         </w:tc>
         <w:tc>
           <w:tcPr>
-            <w:tcW w:w="2122" w:type="dxa"/>
+            <w:tcW w:w="1838" w:type="dxa"/>
             <w:tcBorders>
               <w:top w:val="nil"/>
               <w:left w:val="nil"/>
@@ -1623,7 +1849,6 @@
               </w:rPr>
               <w:t xml:space="preserve">Mes Abonado: </w:t>
             </w:r>
-            <w:bookmarkStart w:id="14" w:name="_GoBack"/>
             <w:r>
               <w:rPr>
                 <w:sz w:val="20"/>
@@ -1637,7 +1862,7 @@
                 </w:ffData>
               </w:fldChar>
             </w:r>
-            <w:bookmarkStart w:id="15" w:name="MesAbonado"/>
+            <w:bookmarkStart w:id="14" w:name="MesAbonado"/>
             <w:r>
               <w:rPr>
                 <w:sz w:val="20"/>
@@ -1696,7 +1921,6 @@
               </w:rPr>
               <w:fldChar w:fldCharType="end"/>
             </w:r>
-            <w:bookmarkEnd w:id="15"/>
             <w:bookmarkEnd w:id="14"/>
           </w:p>
         </w:tc>
@@ -2003,7 +2227,7 @@
                 </w:ffData>
               </w:fldChar>
             </w:r>
-            <w:bookmarkStart w:id="16" w:name="ServicioCodigoAfip"/>
+            <w:bookmarkStart w:id="15" w:name="ServicioCodigoAfip"/>
             <w:r>
               <w:rPr>
                 <w:sz w:val="20"/>
@@ -2039,7 +2263,7 @@
               </w:rPr>
               <w:fldChar w:fldCharType="end"/>
             </w:r>
-            <w:bookmarkEnd w:id="16"/>
+            <w:bookmarkEnd w:id="15"/>
           </w:p>
         </w:tc>
         <w:tc>
@@ -2067,7 +2291,7 @@
                 </w:ffData>
               </w:fldChar>
             </w:r>
-            <w:bookmarkStart w:id="17" w:name="ServicioDescripcion"/>
+            <w:bookmarkStart w:id="16" w:name="ServicioDescripcion"/>
             <w:r>
               <w:rPr>
                 <w:sz w:val="20"/>
@@ -2135,7 +2359,7 @@
               </w:rPr>
               <w:fldChar w:fldCharType="end"/>
             </w:r>
-            <w:bookmarkEnd w:id="17"/>
+            <w:bookmarkEnd w:id="16"/>
           </w:p>
         </w:tc>
         <w:tc>
@@ -2164,7 +2388,7 @@
                 </w:ffData>
               </w:fldChar>
             </w:r>
-            <w:bookmarkStart w:id="18" w:name="ServicioCantidad"/>
+            <w:bookmarkStart w:id="17" w:name="ServicioCantidad"/>
             <w:r>
               <w:rPr>
                 <w:sz w:val="20"/>
@@ -2232,7 +2456,7 @@
               </w:rPr>
               <w:fldChar w:fldCharType="end"/>
             </w:r>
-            <w:bookmarkEnd w:id="18"/>
+            <w:bookmarkEnd w:id="17"/>
           </w:p>
         </w:tc>
         <w:tc>
@@ -2263,7 +2487,7 @@
                 </w:ffData>
               </w:fldChar>
             </w:r>
-            <w:bookmarkStart w:id="19" w:name="Unidades"/>
+            <w:bookmarkStart w:id="18" w:name="Unidades"/>
             <w:r>
               <w:rPr>
                 <w:sz w:val="20"/>
@@ -2299,7 +2523,7 @@
               </w:rPr>
               <w:fldChar w:fldCharType="end"/>
             </w:r>
-            <w:bookmarkEnd w:id="19"/>
+            <w:bookmarkEnd w:id="18"/>
           </w:p>
         </w:tc>
         <w:tc>
@@ -2330,7 +2554,7 @@
                 </w:ffData>
               </w:fldChar>
             </w:r>
-            <w:bookmarkStart w:id="20" w:name="ServicioPrecio"/>
+            <w:bookmarkStart w:id="19" w:name="ServicioPrecio"/>
             <w:r>
               <w:rPr>
                 <w:sz w:val="20"/>
@@ -2366,7 +2590,7 @@
               </w:rPr>
               <w:fldChar w:fldCharType="end"/>
             </w:r>
-            <w:bookmarkEnd w:id="20"/>
+            <w:bookmarkEnd w:id="19"/>
           </w:p>
         </w:tc>
         <w:tc>
@@ -2397,7 +2621,7 @@
                 </w:ffData>
               </w:fldChar>
             </w:r>
-            <w:bookmarkStart w:id="21" w:name="bonificacion"/>
+            <w:bookmarkStart w:id="20" w:name="bonificacion"/>
             <w:r>
               <w:rPr>
                 <w:sz w:val="20"/>
@@ -2433,7 +2657,7 @@
               </w:rPr>
               <w:fldChar w:fldCharType="end"/>
             </w:r>
-            <w:bookmarkEnd w:id="21"/>
+            <w:bookmarkEnd w:id="20"/>
           </w:p>
         </w:tc>
         <w:tc>
@@ -2464,7 +2688,7 @@
                 </w:ffData>
               </w:fldChar>
             </w:r>
-            <w:bookmarkStart w:id="22" w:name="ServicioSubtotal"/>
+            <w:bookmarkStart w:id="21" w:name="ServicioSubtotal"/>
             <w:r>
               <w:rPr>
                 <w:sz w:val="20"/>
@@ -2500,7 +2724,7 @@
               </w:rPr>
               <w:fldChar w:fldCharType="end"/>
             </w:r>
-            <w:bookmarkEnd w:id="22"/>
+            <w:bookmarkEnd w:id="21"/>
           </w:p>
         </w:tc>
         <w:tc>
@@ -2529,7 +2753,7 @@
                 </w:ffData>
               </w:fldChar>
             </w:r>
-            <w:bookmarkStart w:id="23" w:name="PorcentajeIva"/>
+            <w:bookmarkStart w:id="22" w:name="PorcentajeIva"/>
             <w:r>
               <w:rPr>
                 <w:sz w:val="20"/>
@@ -2597,7 +2821,7 @@
               </w:rPr>
               <w:fldChar w:fldCharType="end"/>
             </w:r>
-            <w:bookmarkEnd w:id="23"/>
+            <w:bookmarkEnd w:id="22"/>
           </w:p>
         </w:tc>
         <w:tc>
@@ -2628,7 +2852,7 @@
                 </w:ffData>
               </w:fldChar>
             </w:r>
-            <w:bookmarkStart w:id="24" w:name="SubtotalCIva"/>
+            <w:bookmarkStart w:id="23" w:name="SubtotalCIva"/>
             <w:r>
               <w:rPr>
                 <w:sz w:val="20"/>
@@ -2664,7 +2888,7 @@
               </w:rPr>
               <w:fldChar w:fldCharType="end"/>
             </w:r>
-            <w:bookmarkEnd w:id="24"/>
+            <w:bookmarkEnd w:id="23"/>
           </w:p>
         </w:tc>
       </w:tr>
@@ -2917,20 +3141,13 @@
                 <w:szCs w:val="16"/>
               </w:rPr>
             </w:pPr>
-            <w:r>
-              <w:rPr>
-                <w:sz w:val="16"/>
-                <w:szCs w:val="16"/>
-              </w:rPr>
-              <w:t>Per</w:t>
-            </w:r>
             <w:proofErr w:type="gramStart"/>
             <w:r>
               <w:rPr>
                 <w:sz w:val="16"/>
                 <w:szCs w:val="16"/>
               </w:rPr>
-              <w:t>./</w:t>
+              <w:t>Per./</w:t>
             </w:r>
             <w:proofErr w:type="spellStart"/>
             <w:proofErr w:type="gramEnd"/>
@@ -3073,20 +3290,13 @@
                 <w:szCs w:val="16"/>
               </w:rPr>
             </w:pPr>
-            <w:r>
-              <w:rPr>
-                <w:sz w:val="16"/>
-                <w:szCs w:val="16"/>
-              </w:rPr>
-              <w:t>Per</w:t>
-            </w:r>
             <w:proofErr w:type="gramStart"/>
             <w:r>
               <w:rPr>
                 <w:sz w:val="16"/>
                 <w:szCs w:val="16"/>
               </w:rPr>
-              <w:t>./</w:t>
+              <w:t>Per./</w:t>
             </w:r>
             <w:proofErr w:type="spellStart"/>
             <w:proofErr w:type="gramEnd"/>
@@ -3229,20 +3439,13 @@
                 <w:szCs w:val="16"/>
               </w:rPr>
             </w:pPr>
-            <w:r>
-              <w:rPr>
-                <w:sz w:val="16"/>
-                <w:szCs w:val="16"/>
-              </w:rPr>
-              <w:t>Per</w:t>
-            </w:r>
             <w:proofErr w:type="gramStart"/>
             <w:r>
               <w:rPr>
                 <w:sz w:val="16"/>
                 <w:szCs w:val="16"/>
               </w:rPr>
-              <w:t>./</w:t>
+              <w:t>Per./</w:t>
             </w:r>
             <w:proofErr w:type="spellStart"/>
             <w:proofErr w:type="gramEnd"/>
@@ -3398,7 +3601,7 @@
                 </w:ffData>
               </w:fldChar>
             </w:r>
-            <w:bookmarkStart w:id="25" w:name="ImpNetGra"/>
+            <w:bookmarkStart w:id="24" w:name="ImpNetGra"/>
             <w:r>
               <w:rPr>
                 <w:sz w:val="16"/>
@@ -3434,7 +3637,7 @@
               </w:rPr>
               <w:fldChar w:fldCharType="end"/>
             </w:r>
-            <w:bookmarkEnd w:id="25"/>
+            <w:bookmarkEnd w:id="24"/>
           </w:p>
         </w:tc>
       </w:tr>
@@ -3742,7 +3945,7 @@
                 </w:ffData>
               </w:fldChar>
             </w:r>
-            <w:bookmarkStart w:id="26" w:name="ImpIva21"/>
+            <w:bookmarkStart w:id="25" w:name="ImpIva21"/>
             <w:r>
               <w:rPr>
                 <w:sz w:val="16"/>
@@ -3778,7 +3981,7 @@
               </w:rPr>
               <w:fldChar w:fldCharType="end"/>
             </w:r>
-            <w:bookmarkEnd w:id="26"/>
+            <w:bookmarkEnd w:id="25"/>
           </w:p>
         </w:tc>
       </w:tr>
@@ -4589,7 +4792,7 @@
                 </w:ffData>
               </w:fldChar>
             </w:r>
-            <w:bookmarkStart w:id="27" w:name="ImpTotal"/>
+            <w:bookmarkStart w:id="26" w:name="ImpTotal"/>
             <w:r>
               <w:rPr>
                 <w:sz w:val="20"/>
@@ -4625,7 +4828,7 @@
               </w:rPr>
               <w:fldChar w:fldCharType="end"/>
             </w:r>
-            <w:bookmarkEnd w:id="27"/>
+            <w:bookmarkEnd w:id="26"/>
           </w:p>
         </w:tc>
       </w:tr>
@@ -4657,14 +4860,14 @@
           </w:tcPr>
           <w:p>
             <w:pPr/>
-            <w:bookmarkStart w:id="28" w:name="Imagen"/>
-            <w:bookmarkEnd w:id="28"/>
+            <w:bookmarkStart w:id="27" w:name="Imagen"/>
+            <w:bookmarkEnd w:id="27"/>
             <w:r xmlns:w="http://schemas.openxmlformats.org/wordprocessingml/2006/main">
               <w:drawing>
                 <wp:inline xmlns:wp="http://schemas.openxmlformats.org/drawingml/2006/wordprocessingDrawing" distT="0" distB="0" distL="0" distR="0">
                   <wp:extent cx="1524000" cy="1143000"/>
                   <wp:effectExtent l="0" t="0" r="0" b="0"/>
-                  <wp:docPr id="31" name="" descr=""/>
+                  <wp:docPr id="2087891263" name="" descr=""/>
                   <wp:cNvGraphicFramePr>
                     <a:graphicFrameLocks xmlns:a="http://schemas.openxmlformats.org/drawingml/2006/main" noChangeAspect="1"/>
                   </wp:cNvGraphicFramePr>
@@ -4676,7 +4879,7 @@
                           <pic:cNvPicPr/>
                         </pic:nvPicPr>
                         <pic:blipFill>
-                          <a:blip xmlns:r="http://schemas.openxmlformats.org/officeDocument/2006/relationships" r:embed="Rcdd2a093f7714eb1"/>
+                          <a:blip xmlns:r="http://schemas.openxmlformats.org/officeDocument/2006/relationships" r:embed="Rcf33f8b6c3024ea3"/>
                           <a:stretch>
                             <a:fillRect/>
                           </a:stretch>
@@ -4714,13 +4917,12 @@
             <w:r>
               <w:rPr>
                 <w:noProof/>
-                <w:lang w:eastAsia="es-AR"/>
               </w:rPr>
               <w:drawing>
-                <wp:inline distT="0" distB="0" distL="0" distR="0" wp14:anchorId="3CF11D86" wp14:editId="0906750D">
-                  <wp:extent cx="1361905" cy="600000"/>
-                  <wp:effectExtent l="0" t="0" r="0" b="0"/>
-                  <wp:docPr id="1" name="Imagen 1"/>
+                <wp:inline distT="0" distB="0" distL="0" distR="0" wp14:anchorId="33502596" wp14:editId="5ACD58A9">
+                  <wp:extent cx="1495425" cy="908541"/>
+                  <wp:effectExtent l="0" t="0" r="0" b="6350"/>
+                  <wp:docPr id="2087891262" name="Imagen 2"/>
                   <wp:cNvGraphicFramePr>
                     <a:graphicFrameLocks xmlns:a="http://schemas.openxmlformats.org/drawingml/2006/main" noChangeAspect="1"/>
                   </wp:cNvGraphicFramePr>
@@ -4728,11 +4930,17 @@
                     <a:graphicData uri="http://schemas.openxmlformats.org/drawingml/2006/picture">
                       <pic:pic xmlns:pic="http://schemas.openxmlformats.org/drawingml/2006/picture">
                         <pic:nvPicPr>
-                          <pic:cNvPr id="1" name=""/>
+                          <pic:cNvPr id="2087891262" name="Imagen 2087891262"/>
                           <pic:cNvPicPr/>
                         </pic:nvPicPr>
                         <pic:blipFill>
-                          <a:blip r:embed="rId6"/>
+                          <a:blip r:embed="rId6">
+                            <a:extLst>
+                              <a:ext uri="{28A0092B-C50C-407E-A947-70E740481C1C}">
+                                <a14:useLocalDpi xmlns:a14="http://schemas.microsoft.com/office/drawing/2010/main" val="0"/>
+                              </a:ext>
+                            </a:extLst>
+                          </a:blip>
                           <a:stretch>
                             <a:fillRect/>
                           </a:stretch>
@@ -4740,7 +4948,7 @@
                         <pic:spPr>
                           <a:xfrm>
                             <a:off x="0" y="0"/>
-                            <a:ext cx="1361905" cy="600000"/>
+                            <a:ext cx="1511396" cy="918244"/>
                           </a:xfrm>
                           <a:prstGeom prst="rect">
                             <a:avLst/>
@@ -4769,7 +4977,15 @@
               <w:jc w:val="right"/>
             </w:pPr>
             <w:r>
-              <w:t>CAE N°:</w:t>
+              <w:t xml:space="preserve">CAE </w:t>
+            </w:r>
+            <w:proofErr w:type="spellStart"/>
+            <w:r>
+              <w:t>N°</w:t>
+            </w:r>
+            <w:proofErr w:type="spellEnd"/>
+            <w:r>
+              <w:t>:</w:t>
             </w:r>
           </w:p>
         </w:tc>
@@ -4795,7 +5011,7 @@
                 </w:ffData>
               </w:fldChar>
             </w:r>
-            <w:bookmarkStart w:id="29" w:name="NumeroCae"/>
+            <w:bookmarkStart w:id="28" w:name="NumeroCae"/>
             <w:r>
               <w:instrText xml:space="preserve"> FORMTEXT </w:instrText>
             </w:r>
@@ -4835,7 +5051,7 @@
             <w:r>
               <w:fldChar w:fldCharType="end"/>
             </w:r>
-            <w:bookmarkEnd w:id="29"/>
+            <w:bookmarkEnd w:id="28"/>
           </w:p>
         </w:tc>
       </w:tr>
@@ -4911,7 +5127,7 @@
                 </w:ffData>
               </w:fldChar>
             </w:r>
-            <w:bookmarkStart w:id="30" w:name="FechaVtoCae"/>
+            <w:bookmarkStart w:id="29" w:name="FechaVtoCae"/>
             <w:r>
               <w:instrText xml:space="preserve"> FORMTEXT </w:instrText>
             </w:r>
@@ -4951,7 +5167,7 @@
             <w:r>
               <w:fldChar w:fldCharType="end"/>
             </w:r>
-            <w:bookmarkEnd w:id="30"/>
+            <w:bookmarkEnd w:id="29"/>
           </w:p>
         </w:tc>
       </w:tr>
@@ -5088,7 +5304,7 @@
 </file>
 
 <file path=word/styles.xml><?xml version="1.0" encoding="utf-8"?>
-<w:styles xmlns:mc="http://schemas.openxmlformats.org/markup-compatibility/2006" xmlns:r="http://schemas.openxmlformats.org/officeDocument/2006/relationships" xmlns:w="http://schemas.openxmlformats.org/wordprocessingml/2006/main" xmlns:w14="http://schemas.microsoft.com/office/word/2010/wordml" xmlns:w15="http://schemas.microsoft.com/office/word/2012/wordml" mc:Ignorable="w14 w15">
+<w:styles xmlns:mc="http://schemas.openxmlformats.org/markup-compatibility/2006" xmlns:r="http://schemas.openxmlformats.org/officeDocument/2006/relationships" xmlns:w="http://schemas.openxmlformats.org/wordprocessingml/2006/main" xmlns:w14="http://schemas.microsoft.com/office/word/2010/wordml" xmlns:w15="http://schemas.microsoft.com/office/word/2012/wordml" xmlns:w16cex="http://schemas.microsoft.com/office/word/2018/wordml/cex" xmlns:w16cid="http://schemas.microsoft.com/office/word/2016/wordml/cid" xmlns:w16="http://schemas.microsoft.com/office/word/2018/wordml" xmlns:w16du="http://schemas.microsoft.com/office/word/2023/wordml/word16du" xmlns:w16sdtdh="http://schemas.microsoft.com/office/word/2020/wordml/sdtdatahash" xmlns:w16sdtfl="http://schemas.microsoft.com/office/word/2024/wordml/sdtformatlock" xmlns:w16se="http://schemas.microsoft.com/office/word/2015/wordml/symex" mc:Ignorable="w14 w15 w16se w16cid w16 w16cex w16sdtdh w16sdtfl w16du">
   <w:docDefaults>
     <w:rPrDefault>
       <w:rPr>
@@ -5104,7 +5320,7 @@
       </w:pPr>
     </w:pPrDefault>
   </w:docDefaults>
-  <w:latentStyles w:defLockedState="0" w:defUIPriority="99" w:defSemiHidden="0" w:defUnhideWhenUsed="0" w:defQFormat="0" w:count="371">
+  <w:latentStyles w:defLockedState="0" w:defUIPriority="99" w:defSemiHidden="0" w:defUnhideWhenUsed="0" w:defQFormat="0" w:count="376">
     <w:lsdException w:name="Normal" w:uiPriority="0" w:qFormat="1"/>
     <w:lsdException w:name="heading 1" w:uiPriority="9" w:qFormat="1"/>
     <w:lsdException w:name="heading 2" w:semiHidden="1" w:uiPriority="9" w:unhideWhenUsed="1" w:qFormat="1"/>
@@ -5476,6 +5692,11 @@
     <w:lsdException w:name="List Table 5 Dark Accent 6" w:uiPriority="50"/>
     <w:lsdException w:name="List Table 6 Colorful Accent 6" w:uiPriority="51"/>
     <w:lsdException w:name="List Table 7 Colorful Accent 6" w:uiPriority="52"/>
+    <w:lsdException w:name="Mention" w:semiHidden="1" w:unhideWhenUsed="1"/>
+    <w:lsdException w:name="Smart Hyperlink" w:semiHidden="1" w:unhideWhenUsed="1"/>
+    <w:lsdException w:name="Hashtag" w:semiHidden="1" w:unhideWhenUsed="1"/>
+    <w:lsdException w:name="Unresolved Mention" w:semiHidden="1" w:unhideWhenUsed="1"/>
+    <w:lsdException w:name="Smart Link" w:semiHidden="1" w:unhideWhenUsed="1"/>
   </w:latentStyles>
   <w:style w:type="paragraph" w:default="1" w:styleId="Normal">
     <w:name w:val="Normal"/>
@@ -5517,7 +5738,6 @@
       <w:spacing w:after="0" w:line="240" w:lineRule="auto"/>
     </w:pPr>
     <w:tblPr>
-      <w:tblInd w:w="0" w:type="dxa"/>
       <w:tblBorders>
         <w:top w:val="single" w:sz="4" w:space="0" w:color="auto"/>
         <w:left w:val="single" w:sz="4" w:space="0" w:color="auto"/>
@@ -5526,12 +5746,6 @@
         <w:insideH w:val="single" w:sz="4" w:space="0" w:color="auto"/>
         <w:insideV w:val="single" w:sz="4" w:space="0" w:color="auto"/>
       </w:tblBorders>
-      <w:tblCellMar>
-        <w:top w:w="0" w:type="dxa"/>
-        <w:left w:w="108" w:type="dxa"/>
-        <w:bottom w:w="0" w:type="dxa"/>
-        <w:right w:w="108" w:type="dxa"/>
-      </w:tblCellMar>
     </w:tblPr>
   </w:style>
   <w:style w:type="character" w:styleId="Textodelmarcadordeposicin">

</xml_diff>